<commit_message>
UPDATE #8.18.1: Font settings for spike template
</commit_message>
<xml_diff>
--- a/SpikeTemplate.docx
+++ b/SpikeTemplate.docx
@@ -28,9 +28,9 @@
       </w:r>
       <w:r>
         <w:rPr>
+          <w:rStyle w:val="SubtleReference"/>
           <w:rFonts w:cstheme="minorHAnsi"/>
-          <w:i/>
-          <w:sz w:val="28"/>
+          <w:color w:val="auto"/>
         </w:rPr>
         <w:t xml:space="preserve"> </w:t>
       </w:r>
@@ -113,42 +113,7 @@
         <w:pStyle w:val="Heading1"/>
       </w:pPr>
       <w:r>
-        <w:t xml:space="preserve">Goals / Deliverables:  </w:t>
-      </w:r>
-    </w:p>
-    <w:p>
-      <w:pPr>
-        <w:rPr>
-          <w:rStyle w:val="SubtleReference"/>
-          <w:rFonts w:cstheme="minorHAnsi"/>
-          <w:color w:val="auto"/>
-          <w:sz w:val="24"/>
-        </w:rPr>
-      </w:pPr>
-      <w:r>
-        <w:rPr>
-          <w:rStyle w:val="SubtleReference"/>
-          <w:rFonts w:cstheme="minorHAnsi"/>
-          <w:color w:val="auto"/>
-        </w:rPr>
-        <w:t>The goal of this spike is to</w:t>
-      </w:r>
-      <w:r>
-        <w:rPr>
-          <w:rStyle w:val="SubtleReference"/>
-          <w:rFonts w:cstheme="minorHAnsi"/>
-          <w:color w:val="auto"/>
-          <w:sz w:val="24"/>
-        </w:rPr>
-        <w:t xml:space="preserve"> </w:t>
-      </w:r>
-      <w:r>
-        <w:rPr>
-          <w:rStyle w:val="SubtleReference"/>
-          <w:rFonts w:cstheme="minorHAnsi"/>
-          <w:color w:val="auto"/>
-        </w:rPr>
-        <w:t>.</w:t>
+        <w:t>Goals / Deliverables:</w:t>
       </w:r>
     </w:p>
     <w:p>
@@ -161,43 +126,56 @@
     </w:p>
     <w:p>
       <w:pPr>
-        <w:pStyle w:val="ColorfulList-Accent11"/>
+        <w:pStyle w:val="NoSpacing"/>
         <w:numPr>
           <w:ilvl w:val="0"/>
-          <w:numId w:val="1"/>
+          <w:numId w:val="5"/>
         </w:numPr>
         <w:rPr>
           <w:rStyle w:val="SubtleReference"/>
-          <w:rFonts w:cstheme="minorHAnsi"/>
           <w:color w:val="auto"/>
           <w:sz w:val="24"/>
+          <w:szCs w:val="24"/>
         </w:rPr>
       </w:pPr>
       <w:r>
         <w:rPr>
           <w:rStyle w:val="SubtleReference"/>
-          <w:rFonts w:cstheme="minorHAnsi"/>
           <w:color w:val="auto"/>
+          <w:sz w:val="24"/>
+          <w:szCs w:val="24"/>
         </w:rPr>
         <w:t>Visual Studio 2017</w:t>
       </w:r>
     </w:p>
     <w:p>
       <w:pPr>
-        <w:pStyle w:val="ColorfulList-Accent11"/>
-        <w:spacing w:after="240"/>
-        <w:ind w:left="0"/>
-        <w:jc w:val="center"/>
+        <w:pStyle w:val="NoSpacing"/>
+        <w:numPr>
+          <w:ilvl w:val="0"/>
+          <w:numId w:val="5"/>
+        </w:numPr>
         <w:rPr>
           <w:rStyle w:val="SubtleReference"/>
-          <w:rFonts w:cstheme="minorHAnsi"/>
           <w:color w:val="auto"/>
+          <w:sz w:val="24"/>
+          <w:szCs w:val="24"/>
         </w:rPr>
       </w:pPr>
+      <w:r>
+        <w:rPr>
+          <w:rStyle w:val="SubtleReference"/>
+          <w:color w:val="auto"/>
+          <w:sz w:val="24"/>
+          <w:szCs w:val="24"/>
+        </w:rPr>
+        <w:t>Microsoft Excel</w:t>
+      </w:r>
     </w:p>
     <w:p>
       <w:pPr>
         <w:pStyle w:val="ColorfulList-Accent11"/>
+        <w:spacing w:before="240"/>
         <w:ind w:left="0"/>
         <w:rPr>
           <w:rStyle w:val="SubtleReference"/>
@@ -226,26 +204,6 @@
         <w:t>Tasks undertaken:</w:t>
       </w:r>
     </w:p>
-    <w:p>
-      <w:pPr>
-        <w:pStyle w:val="Heading1"/>
-      </w:pPr>
-      <w:r>
-        <w:t>What we found out:</w:t>
-      </w:r>
-    </w:p>
-    <w:p>
-      <w:pPr>
-        <w:pStyle w:val="Heading1"/>
-      </w:pPr>
-      <w:r>
-        <w:t>Recommendations</w:t>
-      </w:r>
-      <w:r>
-        <w:t>:</w:t>
-      </w:r>
-    </w:p>
-    <w:p/>
     <w:sectPr>
       <w:footerReference w:type="default" r:id="rId8"/>
       <w:pgSz w:w="11906" w:h="16838"/>
@@ -286,6 +244,7 @@
         <w:docPartUnique/>
       </w:docPartObj>
     </w:sdtPr>
+    <w:sdtEndPr/>
     <w:sdtContent>
       <w:p>
         <w:pPr>
@@ -293,10 +252,7 @@
           <w:jc w:val="right"/>
         </w:pPr>
         <w:r>
-          <w:t>COS30031-Games Programming</w:t>
-        </w:r>
-        <w:r>
-          <w:t xml:space="preserve"> </w:t>
+          <w:t xml:space="preserve">COS30031-Games Programming </w:t>
         </w:r>
         <w:r>
           <w:t xml:space="preserve">                                                                                       </w:t>
@@ -309,6 +265,7 @@
               <w:docPartUnique/>
             </w:docPartObj>
           </w:sdtPr>
+          <w:sdtEndPr/>
           <w:sdtContent>
             <w:r>
               <w:t xml:space="preserve">Page </w:t>
@@ -423,6 +380,119 @@
 <file path=word/numbering.xml><?xml version="1.0" encoding="utf-8"?>
 <w:numbering xmlns:wpc="http://schemas.microsoft.com/office/word/2010/wordprocessingCanvas" xmlns:cx="http://schemas.microsoft.com/office/drawing/2014/chartex" xmlns:cx1="http://schemas.microsoft.com/office/drawing/2015/9/8/chartex" xmlns:cx2="http://schemas.microsoft.com/office/drawing/2015/10/21/chartex" xmlns:cx3="http://schemas.microsoft.com/office/drawing/2016/5/9/chartex" xmlns:cx4="http://schemas.microsoft.com/office/drawing/2016/5/10/chartex" xmlns:cx5="http://schemas.microsoft.com/office/drawing/2016/5/11/chartex" xmlns:cx6="http://schemas.microsoft.com/office/drawing/2016/5/12/chartex" xmlns:cx7="http://schemas.microsoft.com/office/drawing/2016/5/13/chartex" xmlns:cx8="http://schemas.microsoft.com/office/drawing/2016/5/14/chartex" xmlns:mc="http://schemas.openxmlformats.org/markup-compatibility/2006" xmlns:aink="http://schemas.microsoft.com/office/drawing/2016/ink" xmlns:am3d="http://schemas.microsoft.com/office/drawing/2017/model3d" xmlns:o="urn:schemas-microsoft-com:office:office" xmlns:r="http://schemas.openxmlformats.org/officeDocument/2006/relationships" xmlns:m="http://schemas.openxmlformats.org/officeDocument/2006/math" xmlns:v="urn:schemas-microsoft-com:vml" xmlns:wp14="http://schemas.microsoft.com/office/word/2010/wordprocessingDrawing" xmlns:wp="http://schemas.openxmlformats.org/drawingml/2006/wordprocessingDrawing" xmlns:w10="urn:schemas-microsoft-com:office:word" xmlns:w="http://schemas.openxmlformats.org/wordprocessingml/2006/main" xmlns:w14="http://schemas.microsoft.com/office/word/2010/wordml" xmlns:w15="http://schemas.microsoft.com/office/word/2012/wordml" xmlns:w16cex="http://schemas.microsoft.com/office/word/2018/wordml/cex" xmlns:w16cid="http://schemas.microsoft.com/office/word/2016/wordml/cid" xmlns:w16="http://schemas.microsoft.com/office/word/2018/wordml" xmlns:w16se="http://schemas.microsoft.com/office/word/2015/wordml/symex" xmlns:wpg="http://schemas.microsoft.com/office/word/2010/wordprocessingGroup" xmlns:wpi="http://schemas.microsoft.com/office/word/2010/wordprocessingInk" xmlns:wne="http://schemas.microsoft.com/office/word/2006/wordml" xmlns:wps="http://schemas.microsoft.com/office/word/2010/wordprocessingShape" mc:Ignorable="w14 w15 w16se w16cid w16 w16cex wp14">
   <w:abstractNum w:abstractNumId="0" w15:restartNumberingAfterBreak="0">
+    <w:nsid w:val="572205F2"/>
+    <w:multiLevelType w:val="hybridMultilevel"/>
+    <w:tmpl w:val="94CAB244"/>
+    <w:lvl w:ilvl="0" w:tplc="0C090001">
+      <w:start w:val="1"/>
+      <w:numFmt w:val="bullet"/>
+      <w:lvlText w:val=""/>
+      <w:lvlJc w:val="left"/>
+      <w:pPr>
+        <w:ind w:left="720" w:hanging="360"/>
+      </w:pPr>
+      <w:rPr>
+        <w:rFonts w:ascii="Symbol" w:hAnsi="Symbol" w:hint="default"/>
+      </w:rPr>
+    </w:lvl>
+    <w:lvl w:ilvl="1" w:tplc="0C090003" w:tentative="1">
+      <w:start w:val="1"/>
+      <w:numFmt w:val="bullet"/>
+      <w:lvlText w:val="o"/>
+      <w:lvlJc w:val="left"/>
+      <w:pPr>
+        <w:ind w:left="1440" w:hanging="360"/>
+      </w:pPr>
+      <w:rPr>
+        <w:rFonts w:ascii="Courier New" w:hAnsi="Courier New" w:cs="Courier New" w:hint="default"/>
+      </w:rPr>
+    </w:lvl>
+    <w:lvl w:ilvl="2" w:tplc="0C090005" w:tentative="1">
+      <w:start w:val="1"/>
+      <w:numFmt w:val="bullet"/>
+      <w:lvlText w:val=""/>
+      <w:lvlJc w:val="left"/>
+      <w:pPr>
+        <w:ind w:left="2160" w:hanging="360"/>
+      </w:pPr>
+      <w:rPr>
+        <w:rFonts w:ascii="Wingdings" w:hAnsi="Wingdings" w:hint="default"/>
+      </w:rPr>
+    </w:lvl>
+    <w:lvl w:ilvl="3" w:tplc="0C090001" w:tentative="1">
+      <w:start w:val="1"/>
+      <w:numFmt w:val="bullet"/>
+      <w:lvlText w:val=""/>
+      <w:lvlJc w:val="left"/>
+      <w:pPr>
+        <w:ind w:left="2880" w:hanging="360"/>
+      </w:pPr>
+      <w:rPr>
+        <w:rFonts w:ascii="Symbol" w:hAnsi="Symbol" w:hint="default"/>
+      </w:rPr>
+    </w:lvl>
+    <w:lvl w:ilvl="4" w:tplc="0C090003" w:tentative="1">
+      <w:start w:val="1"/>
+      <w:numFmt w:val="bullet"/>
+      <w:lvlText w:val="o"/>
+      <w:lvlJc w:val="left"/>
+      <w:pPr>
+        <w:ind w:left="3600" w:hanging="360"/>
+      </w:pPr>
+      <w:rPr>
+        <w:rFonts w:ascii="Courier New" w:hAnsi="Courier New" w:cs="Courier New" w:hint="default"/>
+      </w:rPr>
+    </w:lvl>
+    <w:lvl w:ilvl="5" w:tplc="0C090005" w:tentative="1">
+      <w:start w:val="1"/>
+      <w:numFmt w:val="bullet"/>
+      <w:lvlText w:val=""/>
+      <w:lvlJc w:val="left"/>
+      <w:pPr>
+        <w:ind w:left="4320" w:hanging="360"/>
+      </w:pPr>
+      <w:rPr>
+        <w:rFonts w:ascii="Wingdings" w:hAnsi="Wingdings" w:hint="default"/>
+      </w:rPr>
+    </w:lvl>
+    <w:lvl w:ilvl="6" w:tplc="0C090001" w:tentative="1">
+      <w:start w:val="1"/>
+      <w:numFmt w:val="bullet"/>
+      <w:lvlText w:val=""/>
+      <w:lvlJc w:val="left"/>
+      <w:pPr>
+        <w:ind w:left="5040" w:hanging="360"/>
+      </w:pPr>
+      <w:rPr>
+        <w:rFonts w:ascii="Symbol" w:hAnsi="Symbol" w:hint="default"/>
+      </w:rPr>
+    </w:lvl>
+    <w:lvl w:ilvl="7" w:tplc="0C090003" w:tentative="1">
+      <w:start w:val="1"/>
+      <w:numFmt w:val="bullet"/>
+      <w:lvlText w:val="o"/>
+      <w:lvlJc w:val="left"/>
+      <w:pPr>
+        <w:ind w:left="5760" w:hanging="360"/>
+      </w:pPr>
+      <w:rPr>
+        <w:rFonts w:ascii="Courier New" w:hAnsi="Courier New" w:cs="Courier New" w:hint="default"/>
+      </w:rPr>
+    </w:lvl>
+    <w:lvl w:ilvl="8" w:tplc="0C090005" w:tentative="1">
+      <w:start w:val="1"/>
+      <w:numFmt w:val="bullet"/>
+      <w:lvlText w:val=""/>
+      <w:lvlJc w:val="left"/>
+      <w:pPr>
+        <w:ind w:left="6480" w:hanging="360"/>
+      </w:pPr>
+      <w:rPr>
+        <w:rFonts w:ascii="Wingdings" w:hAnsi="Wingdings" w:hint="default"/>
+      </w:rPr>
+    </w:lvl>
+  </w:abstractNum>
+  <w:abstractNum w:abstractNumId="1" w15:restartNumberingAfterBreak="0">
     <w:nsid w:val="6156639A"/>
     <w:multiLevelType w:val="hybridMultilevel"/>
     <w:tmpl w:val="74A2CE7A"/>
@@ -507,7 +577,7 @@
       </w:pPr>
     </w:lvl>
   </w:abstractNum>
-  <w:abstractNum w:abstractNumId="1" w15:restartNumberingAfterBreak="0">
+  <w:abstractNum w:abstractNumId="2" w15:restartNumberingAfterBreak="0">
     <w:nsid w:val="6989778B"/>
     <w:multiLevelType w:val="hybridMultilevel"/>
     <w:tmpl w:val="A38E0A12"/>
@@ -620,7 +690,7 @@
       </w:rPr>
     </w:lvl>
   </w:abstractNum>
-  <w:abstractNum w:abstractNumId="2" w15:restartNumberingAfterBreak="0">
+  <w:abstractNum w:abstractNumId="3" w15:restartNumberingAfterBreak="0">
     <w:nsid w:val="746D49C9"/>
     <w:multiLevelType w:val="hybridMultilevel"/>
     <w:tmpl w:val="D778CC38"/>
@@ -706,7 +776,7 @@
       </w:pPr>
     </w:lvl>
   </w:abstractNum>
-  <w:abstractNum w:abstractNumId="3" w15:restartNumberingAfterBreak="0">
+  <w:abstractNum w:abstractNumId="4" w15:restartNumberingAfterBreak="0">
     <w:nsid w:val="7ACB05C1"/>
     <w:multiLevelType w:val="hybridMultilevel"/>
     <w:tmpl w:val="616E4C48"/>
@@ -820,19 +890,10 @@
     </w:lvl>
   </w:abstractNum>
   <w:num w:numId="1">
-    <w:abstractNumId w:val="3"/>
-    <w:lvlOverride w:ilvl="0"/>
-    <w:lvlOverride w:ilvl="1"/>
-    <w:lvlOverride w:ilvl="2"/>
-    <w:lvlOverride w:ilvl="3"/>
-    <w:lvlOverride w:ilvl="4"/>
-    <w:lvlOverride w:ilvl="5"/>
-    <w:lvlOverride w:ilvl="6"/>
-    <w:lvlOverride w:ilvl="7"/>
-    <w:lvlOverride w:ilvl="8"/>
+    <w:abstractNumId w:val="4"/>
   </w:num>
   <w:num w:numId="2">
-    <w:abstractNumId w:val="2"/>
+    <w:abstractNumId w:val="3"/>
     <w:lvlOverride w:ilvl="0">
       <w:startOverride w:val="1"/>
     </w:lvlOverride>
@@ -862,7 +923,7 @@
     </w:lvlOverride>
   </w:num>
   <w:num w:numId="3">
-    <w:abstractNumId w:val="0"/>
+    <w:abstractNumId w:val="1"/>
     <w:lvlOverride w:ilvl="0"/>
     <w:lvlOverride w:ilvl="1">
       <w:startOverride w:val="1"/>
@@ -890,16 +951,10 @@
     </w:lvlOverride>
   </w:num>
   <w:num w:numId="4">
-    <w:abstractNumId w:val="1"/>
-    <w:lvlOverride w:ilvl="0"/>
-    <w:lvlOverride w:ilvl="1"/>
-    <w:lvlOverride w:ilvl="2"/>
-    <w:lvlOverride w:ilvl="3"/>
-    <w:lvlOverride w:ilvl="4"/>
-    <w:lvlOverride w:ilvl="5"/>
-    <w:lvlOverride w:ilvl="6"/>
-    <w:lvlOverride w:ilvl="7"/>
-    <w:lvlOverride w:ilvl="8"/>
+    <w:abstractNumId w:val="2"/>
+  </w:num>
+  <w:num w:numId="5">
+    <w:abstractNumId w:val="0"/>
   </w:num>
 </w:numbering>
 </file>
@@ -1449,7 +1504,6 @@
     <w:name w:val="Hyperlink"/>
     <w:basedOn w:val="DefaultParagraphFont"/>
     <w:uiPriority w:val="99"/>
-    <w:semiHidden/>
     <w:unhideWhenUsed/>
     <w:rsid w:val="00E4332A"/>
     <w:rPr>

</xml_diff>

<commit_message>
UPDATE #8.19.1: Line spacing for template
</commit_message>
<xml_diff>
--- a/SpikeTemplate.docx
+++ b/SpikeTemplate.docx
@@ -7,13 +7,16 @@
         <w:rPr>
           <w:rFonts w:cstheme="minorHAnsi"/>
           <w:i/>
+          <w:color w:val="000000" w:themeColor="text1"/>
           <w:sz w:val="28"/>
         </w:rPr>
       </w:pPr>
+      <w:bookmarkStart w:id="0" w:name="_Hlk53158937"/>
       <w:r>
         <w:rPr>
           <w:rFonts w:cstheme="minorHAnsi"/>
           <w:b/>
+          <w:color w:val="000000" w:themeColor="text1"/>
           <w:sz w:val="28"/>
         </w:rPr>
         <w:t xml:space="preserve">Spike: </w:t>
@@ -22,17 +25,9 @@
         <w:rPr>
           <w:rStyle w:val="SubtleReference"/>
           <w:rFonts w:cstheme="minorHAnsi"/>
-          <w:color w:val="auto"/>
-        </w:rPr>
-        <w:t>Spike No.</w:t>
-      </w:r>
-      <w:r>
-        <w:rPr>
-          <w:rStyle w:val="SubtleReference"/>
-          <w:rFonts w:cstheme="minorHAnsi"/>
-          <w:color w:val="auto"/>
-        </w:rPr>
-        <w:t xml:space="preserve"> </w:t>
+          <w:color w:val="000000" w:themeColor="text1"/>
+        </w:rPr>
+        <w:t xml:space="preserve">Spike No. </w:t>
       </w:r>
     </w:p>
     <w:p>
@@ -40,13 +35,14 @@
         <w:rPr>
           <w:rStyle w:val="SubtleReference"/>
           <w:rFonts w:cstheme="minorHAnsi"/>
-          <w:color w:val="auto"/>
+          <w:color w:val="000000" w:themeColor="text1"/>
         </w:rPr>
       </w:pPr>
       <w:r>
         <w:rPr>
           <w:rFonts w:cstheme="minorHAnsi"/>
           <w:b/>
+          <w:color w:val="000000" w:themeColor="text1"/>
           <w:sz w:val="28"/>
         </w:rPr>
         <w:t xml:space="preserve">Title: </w:t>
@@ -55,7 +51,7 @@
         <w:rPr>
           <w:rStyle w:val="SubtleReference"/>
           <w:rFonts w:cstheme="minorHAnsi"/>
-          <w:color w:val="auto"/>
+          <w:color w:val="000000" w:themeColor="text1"/>
         </w:rPr>
         <w:t xml:space="preserve">Task </w:t>
       </w:r>
@@ -65,6 +61,7 @@
         <w:rPr>
           <w:rFonts w:cstheme="minorHAnsi"/>
           <w:b/>
+          <w:color w:val="000000" w:themeColor="text1"/>
         </w:rPr>
       </w:pPr>
     </w:p>
@@ -73,6 +70,7 @@
         <w:rPr>
           <w:rFonts w:cstheme="minorHAnsi"/>
           <w:b/>
+          <w:color w:val="000000" w:themeColor="text1"/>
           <w:sz w:val="28"/>
           <w:szCs w:val="28"/>
         </w:rPr>
@@ -80,6 +78,7 @@
       <w:r>
         <w:rPr>
           <w:rStyle w:val="Heading1Char"/>
+          <w:color w:val="000000" w:themeColor="text1"/>
         </w:rPr>
         <w:t>Author:</w:t>
       </w:r>
@@ -87,6 +86,7 @@
         <w:rPr>
           <w:rFonts w:cstheme="minorHAnsi"/>
           <w:b/>
+          <w:color w:val="000000" w:themeColor="text1"/>
           <w:sz w:val="28"/>
           <w:szCs w:val="28"/>
         </w:rPr>
@@ -96,31 +96,36 @@
         <w:rPr>
           <w:rStyle w:val="SubtleReference"/>
           <w:rFonts w:cstheme="minorHAnsi"/>
-          <w:color w:val="auto"/>
+          <w:color w:val="000000" w:themeColor="text1"/>
         </w:rPr>
         <w:t>Khang Trinh - 102118468</w:t>
       </w:r>
     </w:p>
     <w:p>
       <w:pPr>
-        <w:rPr>
-          <w:rFonts w:cstheme="minorHAnsi"/>
-        </w:rPr>
-      </w:pPr>
-    </w:p>
-    <w:p>
-      <w:pPr>
         <w:pStyle w:val="Heading1"/>
+        <w:rPr>
+          <w:color w:val="000000" w:themeColor="text1"/>
+        </w:rPr>
       </w:pPr>
       <w:r>
+        <w:rPr>
+          <w:color w:val="000000" w:themeColor="text1"/>
+        </w:rPr>
         <w:t>Goals / Deliverables:</w:t>
       </w:r>
     </w:p>
     <w:p>
       <w:pPr>
         <w:pStyle w:val="Heading1"/>
+        <w:rPr>
+          <w:color w:val="000000" w:themeColor="text1"/>
+        </w:rPr>
       </w:pPr>
       <w:r>
+        <w:rPr>
+          <w:color w:val="000000" w:themeColor="text1"/>
+        </w:rPr>
         <w:t>Technologies, Tools, and Resources used:</w:t>
       </w:r>
     </w:p>
@@ -133,7 +138,7 @@
         </w:numPr>
         <w:rPr>
           <w:rStyle w:val="SubtleReference"/>
-          <w:color w:val="auto"/>
+          <w:color w:val="000000" w:themeColor="text1"/>
           <w:sz w:val="24"/>
           <w:szCs w:val="24"/>
         </w:rPr>
@@ -141,7 +146,7 @@
       <w:r>
         <w:rPr>
           <w:rStyle w:val="SubtleReference"/>
-          <w:color w:val="auto"/>
+          <w:color w:val="000000" w:themeColor="text1"/>
           <w:sz w:val="24"/>
           <w:szCs w:val="24"/>
         </w:rPr>
@@ -157,7 +162,7 @@
         </w:numPr>
         <w:rPr>
           <w:rStyle w:val="SubtleReference"/>
-          <w:color w:val="auto"/>
+          <w:color w:val="000000" w:themeColor="text1"/>
           <w:sz w:val="24"/>
           <w:szCs w:val="24"/>
         </w:rPr>
@@ -165,7 +170,7 @@
       <w:r>
         <w:rPr>
           <w:rStyle w:val="SubtleReference"/>
-          <w:color w:val="auto"/>
+          <w:color w:val="000000" w:themeColor="text1"/>
           <w:sz w:val="24"/>
           <w:szCs w:val="24"/>
         </w:rPr>
@@ -182,7 +187,7 @@
           <w:rFonts w:cstheme="minorHAnsi"/>
           <w:b/>
           <w:bCs/>
-          <w:color w:val="auto"/>
+          <w:color w:val="000000" w:themeColor="text1"/>
         </w:rPr>
       </w:pPr>
       <w:r>
@@ -191,7 +196,7 @@
           <w:rFonts w:cstheme="minorHAnsi"/>
           <w:b/>
           <w:bCs/>
-          <w:color w:val="auto"/>
+          <w:color w:val="000000" w:themeColor="text1"/>
         </w:rPr>
         <w:t>Useful Links:</w:t>
       </w:r>
@@ -199,10 +204,17 @@
     <w:p>
       <w:pPr>
         <w:pStyle w:val="Heading1"/>
+        <w:rPr>
+          <w:color w:val="000000" w:themeColor="text1"/>
+        </w:rPr>
       </w:pPr>
       <w:r>
+        <w:rPr>
+          <w:color w:val="000000" w:themeColor="text1"/>
+        </w:rPr>
         <w:t>Tasks undertaken:</w:t>
       </w:r>
+      <w:bookmarkEnd w:id="0"/>
     </w:p>
     <w:sectPr>
       <w:footerReference w:type="default" r:id="rId8"/>

</xml_diff>